<commit_message>
Har fortsatt på projektet och har kompliterat projektplanen
</commit_message>
<xml_diff>
--- a/projects/eget projekt/assets/Dokumentation/Webbutveckling - Projektplan.docx
+++ b/projects/eget projekt/assets/Dokumentation/Webbutveckling - Projektplan.docx
@@ -356,6 +356,21 @@
       </w:pPr>
       <w:bookmarkStart w:id="3" w:name="_au51mny0sx6" w:colFirst="0" w:colLast="0"/>
       <w:bookmarkEnd w:id="3"/>
+    </w:p>
+    <w:p>
+      <w:pPr>
+        <w:pStyle w:val="Rubrik1"/>
+        <w:pBdr>
+          <w:top w:val="nil"/>
+          <w:left w:val="nil"/>
+          <w:bottom w:val="nil"/>
+          <w:right w:val="nil"/>
+          <w:between w:val="nil"/>
+        </w:pBdr>
+        <w:rPr>
+          <w:lang w:val="sv-SE"/>
+        </w:rPr>
+      </w:pPr>
       <w:r>
         <w:rPr>
           <w:lang w:val="sv-SE"/>
@@ -373,45 +388,19 @@
         <w:rPr>
           <w:lang w:val="sv-SE"/>
         </w:rPr>
-        <w:t>I</w:t>
-      </w:r>
-      <w:r>
-        <w:rPr>
-          <w:lang w:val="sv-SE"/>
-        </w:rPr>
-        <w:t>nformation</w:t>
-      </w:r>
-      <w:r>
-        <w:rPr>
-          <w:lang w:val="sv-SE"/>
-        </w:rPr>
-        <w:t>,</w:t>
-      </w:r>
-      <w:r>
-        <w:rPr>
-          <w:lang w:val="sv-SE"/>
-        </w:rPr>
-        <w:t xml:space="preserve"> </w:t>
-      </w:r>
-      <w:r>
-        <w:rPr>
-          <w:lang w:val="sv-SE"/>
-        </w:rPr>
-        <w:t>romarriket.</w:t>
-      </w:r>
-    </w:p>
-    <w:p>
-      <w:pPr>
-        <w:rPr>
-          <w:lang w:val="sv-SE"/>
-        </w:rPr>
-      </w:pPr>
-      <w:r>
-        <w:rPr>
-          <w:lang w:val="sv-SE"/>
-        </w:rPr>
-        <w:lastRenderedPageBreak/>
-        <w:t>Sälja produkter, reklam, information, underhållning, webbaserat läromedel mm ?</w:t>
+        <w:t xml:space="preserve">Syftet </w:t>
+      </w:r>
+      <w:r>
+        <w:rPr>
+          <w:lang w:val="sv-SE"/>
+        </w:rPr>
+        <w:t>är att sprida informat</w:t>
+      </w:r>
+      <w:r>
+        <w:rPr>
+          <w:lang w:val="sv-SE"/>
+        </w:rPr>
+        <w:t>ion om hur det var på romartiden.</w:t>
       </w:r>
     </w:p>
     <w:p>
@@ -443,20 +432,31 @@
         <w:rPr>
           <w:lang w:val="sv-SE"/>
         </w:rPr>
-        <w:t>Ungdomar.</w:t>
-      </w:r>
-    </w:p>
-    <w:p>
-      <w:pPr>
-        <w:rPr>
-          <w:lang w:val="sv-SE"/>
-        </w:rPr>
-      </w:pPr>
-      <w:r>
-        <w:rPr>
-          <w:lang w:val="sv-SE"/>
-        </w:rPr>
-        <w:t>Ålder, kön, datorvana, förkunskaper, bakgrund (nationalitet, yrke, utbildning, religion etc) ?</w:t>
+        <w:t>Målgruppen</w:t>
+      </w:r>
+      <w:r>
+        <w:rPr>
+          <w:lang w:val="sv-SE"/>
+        </w:rPr>
+        <w:t xml:space="preserve"> är de som </w:t>
+      </w:r>
+      <w:r>
+        <w:rPr>
+          <w:lang w:val="sv-SE"/>
+        </w:rPr>
+        <w:t>har ett intresse för historia.</w:t>
+      </w:r>
+      <w:r>
+        <w:rPr>
+          <w:lang w:val="sv-SE"/>
+        </w:rPr>
+        <w:t xml:space="preserve"> </w:t>
+      </w:r>
+      <w:r>
+        <w:rPr>
+          <w:lang w:val="sv-SE"/>
+        </w:rPr>
+        <w:t>Oavsett ålder och kön.</w:t>
       </w:r>
     </w:p>
     <w:p>
@@ -573,6 +573,8 @@
           <w:lang w:val="sv-SE"/>
         </w:rPr>
       </w:pPr>
+      <w:bookmarkStart w:id="8" w:name="_GoBack"/>
+      <w:bookmarkEnd w:id="8"/>
       <w:r>
         <w:rPr>
           <w:lang w:val="sv-SE"/>
@@ -662,8 +664,8 @@
         <w:ind w:right="210"/>
         <w:jc w:val="both"/>
       </w:pPr>
-      <w:bookmarkStart w:id="8" w:name="_9v49j0opzxxj" w:colFirst="0" w:colLast="0"/>
-      <w:bookmarkEnd w:id="8"/>
+      <w:bookmarkStart w:id="9" w:name="_9v49j0opzxxj" w:colFirst="0" w:colLast="0"/>
+      <w:bookmarkEnd w:id="9"/>
       <w:r>
         <w:t>Design/Form</w:t>
       </w:r>
@@ -761,6 +763,7 @@
         </w:numPr>
       </w:pPr>
       <w:r>
+        <w:lastRenderedPageBreak/>
         <w:t>Body bgcolor</w:t>
       </w:r>
     </w:p>
@@ -794,7 +797,6 @@
         </w:numPr>
       </w:pPr>
       <w:r>
-        <w:lastRenderedPageBreak/>
         <w:t xml:space="preserve">Osv… </w:t>
       </w:r>
     </w:p>
@@ -805,8 +807,8 @@
         <w:ind w:right="210"/>
         <w:jc w:val="both"/>
       </w:pPr>
-      <w:bookmarkStart w:id="9" w:name="_60kgeum560ap" w:colFirst="0" w:colLast="0"/>
-      <w:bookmarkEnd w:id="9"/>
+      <w:bookmarkStart w:id="10" w:name="_60kgeum560ap" w:colFirst="0" w:colLast="0"/>
+      <w:bookmarkEnd w:id="10"/>
       <w:r>
         <w:t xml:space="preserve">Text </w:t>
       </w:r>
@@ -907,8 +909,8 @@
           <w:lang w:val="sv-SE"/>
         </w:rPr>
       </w:pPr>
-      <w:bookmarkStart w:id="10" w:name="_mhrgyfucnmoz" w:colFirst="0" w:colLast="0"/>
-      <w:bookmarkEnd w:id="10"/>
+      <w:bookmarkStart w:id="11" w:name="_mhrgyfucnmoz" w:colFirst="0" w:colLast="0"/>
+      <w:bookmarkEnd w:id="11"/>
       <w:r>
         <w:rPr>
           <w:lang w:val="sv-SE"/>
@@ -958,8 +960,8 @@
           <w:lang w:val="sv-SE"/>
         </w:rPr>
       </w:pPr>
-      <w:bookmarkStart w:id="11" w:name="_okbvd4p5qu5t" w:colFirst="0" w:colLast="0"/>
-      <w:bookmarkEnd w:id="11"/>
+      <w:bookmarkStart w:id="12" w:name="_okbvd4p5qu5t" w:colFirst="0" w:colLast="0"/>
+      <w:bookmarkEnd w:id="12"/>
       <w:r>
         <w:rPr>
           <w:lang w:val="sv-SE"/>
@@ -1015,8 +1017,8 @@
           <w:lang w:val="sv-SE"/>
         </w:rPr>
       </w:pPr>
-      <w:bookmarkStart w:id="12" w:name="_a3njx0vvazm8" w:colFirst="0" w:colLast="0"/>
-      <w:bookmarkEnd w:id="12"/>
+      <w:bookmarkStart w:id="13" w:name="_a3njx0vvazm8" w:colFirst="0" w:colLast="0"/>
+      <w:bookmarkEnd w:id="13"/>
       <w:r>
         <w:rPr>
           <w:lang w:val="sv-SE"/>
@@ -1072,8 +1074,8 @@
           <w:lang w:val="sv-SE"/>
         </w:rPr>
       </w:pPr>
-      <w:bookmarkStart w:id="13" w:name="_7t0xj8beg7ob" w:colFirst="0" w:colLast="0"/>
-      <w:bookmarkEnd w:id="13"/>
+      <w:bookmarkStart w:id="14" w:name="_7t0xj8beg7ob" w:colFirst="0" w:colLast="0"/>
+      <w:bookmarkEnd w:id="14"/>
       <w:r>
         <w:rPr>
           <w:lang w:val="sv-SE"/>
@@ -1129,8 +1131,8 @@
           <w:lang w:val="sv-SE"/>
         </w:rPr>
       </w:pPr>
-      <w:bookmarkStart w:id="14" w:name="_8v65xu1dvtlr" w:colFirst="0" w:colLast="0"/>
-      <w:bookmarkEnd w:id="14"/>
+      <w:bookmarkStart w:id="15" w:name="_8v65xu1dvtlr" w:colFirst="0" w:colLast="0"/>
+      <w:bookmarkEnd w:id="15"/>
       <w:r>
         <w:rPr>
           <w:lang w:val="sv-SE"/>
@@ -1186,19 +1188,18 @@
         </w:rPr>
         <w:t>mm.</w:t>
       </w:r>
-      <w:bookmarkStart w:id="15" w:name="_GoBack"/>
-      <w:bookmarkEnd w:id="15"/>
-    </w:p>
-    <w:p>
-      <w:pPr>
-        <w:rPr>
-          <w:lang w:val="sv-SE"/>
-        </w:rPr>
-      </w:pPr>
-      <w:r>
-        <w:rPr>
-          <w:lang w:val="sv-SE"/>
-        </w:rPr>
+    </w:p>
+    <w:p>
+      <w:pPr>
+        <w:rPr>
+          <w:lang w:val="sv-SE"/>
+        </w:rPr>
+      </w:pPr>
+      <w:r>
+        <w:rPr>
+          <w:lang w:val="sv-SE"/>
+        </w:rPr>
+        <w:lastRenderedPageBreak/>
         <w:t>Vad ska det</w:t>
       </w:r>
       <w:r>
@@ -1247,7 +1248,6 @@
           <w:color w:val="999999"/>
           <w:lang w:val="sv-SE"/>
         </w:rPr>
-        <w:lastRenderedPageBreak/>
         <w:t>Stilguide &amp; Tester</w:t>
       </w:r>
     </w:p>
@@ -1577,7 +1577,7 @@
         <w:noProof/>
         <w:color w:val="000000"/>
       </w:rPr>
-      <w:t>3</w:t>
+      <w:t>1</w:t>
     </w:r>
     <w:r>
       <w:rPr>
@@ -2388,7 +2388,6 @@
   <w:style w:type="character" w:default="1" w:styleId="Standardstycketeckensnitt">
     <w:name w:val="Default Paragraph Font"/>
     <w:uiPriority w:val="1"/>
-    <w:semiHidden/>
     <w:unhideWhenUsed/>
   </w:style>
   <w:style w:type="table" w:default="1" w:styleId="Normaltabell">

</xml_diff>

<commit_message>
iterated through an array of objects
</commit_message>
<xml_diff>
--- a/projects/eget projekt/assets/Dokumentation/Webbutveckling - Projektplan.docx
+++ b/projects/eget projekt/assets/Dokumentation/Webbutveckling - Projektplan.docx
@@ -30,7 +30,7 @@
           <w:color w:val="695D46"/>
           <w:sz w:val="24"/>
           <w:szCs w:val="24"/>
-          <w:lang w:val="sv-SE" w:eastAsia="ja-JP"/>
+          <w:lang w:val="sv-SE"/>
         </w:rPr>
         <w:drawing>
           <wp:inline distT="114300" distB="114300" distL="114300" distR="114300">
@@ -91,7 +91,7 @@
       <w:r>
         <w:rPr>
           <w:noProof/>
-          <w:lang w:val="sv-SE" w:eastAsia="ja-JP"/>
+          <w:lang w:val="sv-SE"/>
         </w:rPr>
         <w:drawing>
           <wp:inline distT="114300" distB="114300" distL="114300" distR="114300">
@@ -173,7 +173,7 @@
         <w:rPr>
           <w:lang w:val="sv-SE"/>
         </w:rPr>
-        <w:t>20xx/xx/xx</w:t>
+        <w:t>2020/02/03</w:t>
       </w:r>
     </w:p>
     <w:p>
@@ -400,7 +400,37 @@
         <w:rPr>
           <w:lang w:val="sv-SE"/>
         </w:rPr>
-        <w:t>ion om hur det var på romartiden.</w:t>
+        <w:t>i</w:t>
+      </w:r>
+      <w:r>
+        <w:rPr>
+          <w:lang w:val="sv-SE"/>
+        </w:rPr>
+        <w:t>on om historien om romarr</w:t>
+      </w:r>
+      <w:r>
+        <w:rPr>
+          <w:lang w:val="sv-SE"/>
+        </w:rPr>
+        <w:t xml:space="preserve">iket och hur det </w:t>
+      </w:r>
+      <w:r>
+        <w:rPr>
+          <w:lang w:val="sv-SE"/>
+        </w:rPr>
+        <w:t>inom</w:t>
+      </w:r>
+      <w:r>
+        <w:rPr>
+          <w:lang w:val="sv-SE"/>
+        </w:rPr>
+        <w:t xml:space="preserve"> tre tidsperioder utvecklades</w:t>
+      </w:r>
+      <w:r>
+        <w:rPr>
+          <w:lang w:val="sv-SE"/>
+        </w:rPr>
+        <w:t>.</w:t>
       </w:r>
     </w:p>
     <w:p>
@@ -438,7 +468,19 @@
         <w:rPr>
           <w:lang w:val="sv-SE"/>
         </w:rPr>
-        <w:t xml:space="preserve"> är de som </w:t>
+        <w:t xml:space="preserve"> är de</w:t>
+      </w:r>
+      <w:r>
+        <w:rPr>
+          <w:lang w:val="sv-SE"/>
+        </w:rPr>
+        <w:t xml:space="preserve"> ungdomar</w:t>
+      </w:r>
+      <w:r>
+        <w:rPr>
+          <w:lang w:val="sv-SE"/>
+        </w:rPr>
+        <w:t xml:space="preserve"> som </w:t>
       </w:r>
       <w:r>
         <w:rPr>
@@ -456,7 +498,13 @@
         <w:rPr>
           <w:lang w:val="sv-SE"/>
         </w:rPr>
-        <w:t>Oavsett ålder och kön.</w:t>
+        <w:t>Oavsett</w:t>
+      </w:r>
+      <w:r>
+        <w:rPr>
+          <w:lang w:val="sv-SE"/>
+        </w:rPr>
+        <w:t xml:space="preserve"> kön.</w:t>
       </w:r>
     </w:p>
     <w:p>
@@ -527,6 +575,20 @@
         </w:rPr>
         <w:t xml:space="preserve">, </w:t>
       </w:r>
+      <w:hyperlink r:id="rId11" w:history="1">
+        <w:r>
+          <w:rPr>
+            <w:rStyle w:val="Hyperlnk"/>
+            <w:lang w:val="sv-SE"/>
+          </w:rPr>
+          <w:t>https://www.ne.se/uppslagsverk/encyklopedi/l%C3%A5ng/romerska-riket</w:t>
+        </w:r>
+      </w:hyperlink>
+      <w:r>
+        <w:t xml:space="preserve">, </w:t>
+      </w:r>
+      <w:bookmarkStart w:id="6" w:name="_GoBack"/>
+      <w:bookmarkEnd w:id="6"/>
     </w:p>
     <w:p>
       <w:pPr>
@@ -539,8 +601,8 @@
           <w:lang w:val="sv-SE"/>
         </w:rPr>
       </w:pPr>
-      <w:bookmarkStart w:id="6" w:name="_6jzzhl6plkw8" w:colFirst="0" w:colLast="0"/>
-      <w:bookmarkEnd w:id="6"/>
+      <w:bookmarkStart w:id="7" w:name="_6jzzhl6plkw8" w:colFirst="0" w:colLast="0"/>
+      <w:bookmarkEnd w:id="7"/>
       <w:r>
         <w:rPr>
           <w:lang w:val="sv-SE"/>
@@ -558,8 +620,8 @@
           <w:lang w:val="sv-SE"/>
         </w:rPr>
       </w:pPr>
-      <w:bookmarkStart w:id="7" w:name="_njmwa5fcv5ui" w:colFirst="0" w:colLast="0"/>
-      <w:bookmarkEnd w:id="7"/>
+      <w:bookmarkStart w:id="8" w:name="_njmwa5fcv5ui" w:colFirst="0" w:colLast="0"/>
+      <w:bookmarkEnd w:id="8"/>
       <w:r>
         <w:rPr>
           <w:lang w:val="sv-SE"/>
@@ -573,8 +635,6 @@
           <w:lang w:val="sv-SE"/>
         </w:rPr>
       </w:pPr>
-      <w:bookmarkStart w:id="8" w:name="_GoBack"/>
-      <w:bookmarkEnd w:id="8"/>
       <w:r>
         <w:rPr>
           <w:lang w:val="sv-SE"/>
@@ -702,7 +762,7 @@
       <w:r>
         <w:t xml:space="preserve">Exempel: </w:t>
       </w:r>
-      <w:hyperlink r:id="rId11">
+      <w:hyperlink r:id="rId12">
         <w:r>
           <w:rPr>
             <w:color w:val="1155CC"/>
@@ -752,6 +812,7 @@
         </w:numPr>
       </w:pPr>
       <w:r>
+        <w:lastRenderedPageBreak/>
         <w:t>Färger</w:t>
       </w:r>
     </w:p>
@@ -763,7 +824,6 @@
         </w:numPr>
       </w:pPr>
       <w:r>
-        <w:lastRenderedPageBreak/>
         <w:t>Body bgcolor</w:t>
       </w:r>
     </w:p>
@@ -1452,9 +1512,9 @@
       </w:pPr>
     </w:p>
     <w:sectPr>
-      <w:headerReference w:type="default" r:id="rId12"/>
-      <w:headerReference w:type="first" r:id="rId13"/>
-      <w:footerReference w:type="first" r:id="rId14"/>
+      <w:headerReference w:type="default" r:id="rId13"/>
+      <w:headerReference w:type="first" r:id="rId14"/>
+      <w:footerReference w:type="first" r:id="rId15"/>
       <w:pgSz w:w="12240" w:h="15840"/>
       <w:pgMar w:top="1080" w:right="1440" w:bottom="1080" w:left="1440" w:header="0" w:footer="720" w:gutter="0"/>
       <w:pgNumType w:start="0"/>
@@ -1600,7 +1660,7 @@
     <w:r>
       <w:rPr>
         <w:noProof/>
-        <w:lang w:val="sv-SE" w:eastAsia="ja-JP"/>
+        <w:lang w:val="sv-SE"/>
       </w:rPr>
       <w:drawing>
         <wp:inline distT="114300" distB="114300" distL="114300" distR="114300">
@@ -2388,6 +2448,7 @@
   <w:style w:type="character" w:default="1" w:styleId="Standardstycketeckensnitt">
     <w:name w:val="Default Paragraph Font"/>
     <w:uiPriority w:val="1"/>
+    <w:semiHidden/>
     <w:unhideWhenUsed/>
   </w:style>
   <w:style w:type="table" w:default="1" w:styleId="Normaltabell">
@@ -2457,6 +2518,18 @@
     <w:rsid w:val="0031057E"/>
     <w:rPr>
       <w:color w:val="0000FF" w:themeColor="hyperlink"/>
+      <w:u w:val="single"/>
+    </w:rPr>
+  </w:style>
+  <w:style w:type="character" w:styleId="AnvndHyperlnk">
+    <w:name w:val="FollowedHyperlink"/>
+    <w:basedOn w:val="Standardstycketeckensnitt"/>
+    <w:uiPriority w:val="99"/>
+    <w:semiHidden/>
+    <w:unhideWhenUsed/>
+    <w:rsid w:val="00DB1B78"/>
+    <w:rPr>
+      <w:color w:val="800080" w:themeColor="followedHyperlink"/>
       <w:u w:val="single"/>
     </w:rPr>
   </w:style>

</xml_diff>